<commit_message>
New file check list
</commit_message>
<xml_diff>
--- a/резюме Roman Zhurko r.docx
+++ b/резюме Roman Zhurko r.docx
@@ -1,6 +1,6 @@
 
 <file path=word/document.xml><?xml version="1.0" encoding="utf-8"?>
-<w:document xmlns:wpc="http://schemas.microsoft.com/office/word/2010/wordprocessingCanvas" xmlns:cx="http://schemas.microsoft.com/office/drawing/2014/chartex" xmlns:cx1="http://schemas.microsoft.com/office/drawing/2015/9/8/chartex" xmlns:cx2="http://schemas.microsoft.com/office/drawing/2015/10/21/chartex" xmlns:cx3="http://schemas.microsoft.com/office/drawing/2016/5/9/chartex" xmlns:cx4="http://schemas.microsoft.com/office/drawing/2016/5/10/chartex" xmlns:cx5="http://schemas.microsoft.com/office/drawing/2016/5/11/chartex" xmlns:cx6="http://schemas.microsoft.com/office/drawing/2016/5/12/chartex" xmlns:cx7="http://schemas.microsoft.com/office/drawing/2016/5/13/chartex" xmlns:cx8="http://schemas.microsoft.com/office/drawing/2016/5/14/chartex" xmlns:mc="http://schemas.openxmlformats.org/markup-compatibility/2006" xmlns:aink="http://schemas.microsoft.com/office/drawing/2016/ink" xmlns:am3d="http://schemas.microsoft.com/office/drawing/2017/model3d" xmlns:o="urn:schemas-microsoft-com:office:office" xmlns:oel="http://schemas.microsoft.com/office/2019/extlst" xmlns:r="http://schemas.openxmlformats.org/officeDocument/2006/relationships" xmlns:m="http://schemas.openxmlformats.org/officeDocument/2006/math" xmlns:v="urn:schemas-microsoft-com:vml" xmlns:wp14="http://schemas.microsoft.com/office/word/2010/wordprocessingDrawing" xmlns:wp="http://schemas.openxmlformats.org/drawingml/2006/wordprocessingDrawing" xmlns:w10="urn:schemas-microsoft-com:office:word" xmlns:w="http://schemas.openxmlformats.org/wordprocessingml/2006/main" xmlns:w14="http://schemas.microsoft.com/office/word/2010/wordml" xmlns:w15="http://schemas.microsoft.com/office/word/2012/wordml" xmlns:w16cex="http://schemas.microsoft.com/office/word/2018/wordml/cex" xmlns:w16cid="http://schemas.microsoft.com/office/word/2016/wordml/cid" xmlns:w16="http://schemas.microsoft.com/office/word/2018/wordml" xmlns:w16sdtdh="http://schemas.microsoft.com/office/word/2020/wordml/sdtdatahash" xmlns:w16se="http://schemas.microsoft.com/office/word/2015/wordml/symex" xmlns:wpg="http://schemas.microsoft.com/office/word/2010/wordprocessingGroup" xmlns:wpi="http://schemas.microsoft.com/office/word/2010/wordprocessingInk" xmlns:wne="http://schemas.microsoft.com/office/word/2006/wordml" xmlns:wps="http://schemas.microsoft.com/office/word/2010/wordprocessingShape" mc:Ignorable="w14 w15 w16se w16cid w16 w16cex w16sdtdh wp14">
+<w:document xmlns:wpc="http://schemas.microsoft.com/office/word/2010/wordprocessingCanvas" xmlns:cx="http://schemas.microsoft.com/office/drawing/2014/chartex" xmlns:cx1="http://schemas.microsoft.com/office/drawing/2015/9/8/chartex" xmlns:cx2="http://schemas.microsoft.com/office/drawing/2015/10/21/chartex" xmlns:cx3="http://schemas.microsoft.com/office/drawing/2016/5/9/chartex" xmlns:cx4="http://schemas.microsoft.com/office/drawing/2016/5/10/chartex" xmlns:cx5="http://schemas.microsoft.com/office/drawing/2016/5/11/chartex" xmlns:cx6="http://schemas.microsoft.com/office/drawing/2016/5/12/chartex" xmlns:cx7="http://schemas.microsoft.com/office/drawing/2016/5/13/chartex" xmlns:cx8="http://schemas.microsoft.com/office/drawing/2016/5/14/chartex" xmlns:mc="http://schemas.openxmlformats.org/markup-compatibility/2006" xmlns:aink="http://schemas.microsoft.com/office/drawing/2016/ink" xmlns:am3d="http://schemas.microsoft.com/office/drawing/2017/model3d" xmlns:o="urn:schemas-microsoft-com:office:office" xmlns:oel="http://schemas.microsoft.com/office/2019/extlst" xmlns:r="http://schemas.openxmlformats.org/officeDocument/2006/relationships" xmlns:m="http://schemas.openxmlformats.org/officeDocument/2006/math" xmlns:v="urn:schemas-microsoft-com:vml" xmlns:wp14="http://schemas.microsoft.com/office/word/2010/wordprocessingDrawing" xmlns:wp="http://schemas.openxmlformats.org/drawingml/2006/wordprocessingDrawing" xmlns:w10="urn:schemas-microsoft-com:office:word" xmlns:w="http://schemas.openxmlformats.org/wordprocessingml/2006/main" xmlns:w14="http://schemas.microsoft.com/office/word/2010/wordml" xmlns:w15="http://schemas.microsoft.com/office/word/2012/wordml" xmlns:w16cex="http://schemas.microsoft.com/office/word/2018/wordml/cex" xmlns:w16cid="http://schemas.microsoft.com/office/word/2016/wordml/cid" xmlns:w16="http://schemas.microsoft.com/office/word/2018/wordml" xmlns:w16du="http://schemas.microsoft.com/office/word/2023/wordml/word16du" xmlns:w16sdtdh="http://schemas.microsoft.com/office/word/2020/wordml/sdtdatahash" xmlns:w16se="http://schemas.microsoft.com/office/word/2015/wordml/symex" xmlns:wpg="http://schemas.microsoft.com/office/word/2010/wordprocessingGroup" xmlns:wpi="http://schemas.microsoft.com/office/word/2010/wordprocessingInk" xmlns:wne="http://schemas.microsoft.com/office/word/2006/wordml" xmlns:wps="http://schemas.microsoft.com/office/word/2010/wordprocessingShape" mc:Ignorable="w14 w15 w16se w16cid w16 w16cex w16sdtdh wp14">
   <w:background w:color="EFF7FF"/>
   <w:body>
     <w:p>
@@ -819,7 +819,7 @@
                                 <w:rFonts w:ascii="Montserrat Light" w:hAnsi="Montserrat Light"/>
                                 <w:color w:val="3B3838" w:themeColor="background2" w:themeShade="40"/>
                               </w:rPr>
-                              <w:t>•Experience in test design, creation and maintenance of Test documentation (Test Plan, Test Cases, Bug Reports, Test Result Reports, Requirement analysis and testing)</w:t>
+                              <w:t>•Experience creation and maintenance of Test documentation (Test Plan, Test Cases, Bug Reports, Test Result Reports, Requirement analysis and testing)</w:t>
                             </w:r>
                           </w:p>
                           <w:p>
@@ -967,7 +967,7 @@
                           <w:rFonts w:ascii="Montserrat Light" w:hAnsi="Montserrat Light"/>
                           <w:color w:val="3B3838" w:themeColor="background2" w:themeShade="40"/>
                         </w:rPr>
-                        <w:t>•Experience in test design, creation and maintenance of Test documentation (Test Plan, Test Cases, Bug Reports, Test Result Reports, Requirement analysis and testing)</w:t>
+                        <w:t>•Experience creation and maintenance of Test documentation (Test Plan, Test Cases, Bug Reports, Test Result Reports, Requirement analysis and testing)</w:t>
                       </w:r>
                     </w:p>
                     <w:p>
@@ -4168,7 +4168,7 @@
 </file>
 
 <file path=word/endnotes.xml><?xml version="1.0" encoding="utf-8"?>
-<w:endnotes xmlns:wpc="http://schemas.microsoft.com/office/word/2010/wordprocessingCanvas" xmlns:cx="http://schemas.microsoft.com/office/drawing/2014/chartex" xmlns:cx1="http://schemas.microsoft.com/office/drawing/2015/9/8/chartex" xmlns:cx2="http://schemas.microsoft.com/office/drawing/2015/10/21/chartex" xmlns:cx3="http://schemas.microsoft.com/office/drawing/2016/5/9/chartex" xmlns:cx4="http://schemas.microsoft.com/office/drawing/2016/5/10/chartex" xmlns:cx5="http://schemas.microsoft.com/office/drawing/2016/5/11/chartex" xmlns:cx6="http://schemas.microsoft.com/office/drawing/2016/5/12/chartex" xmlns:cx7="http://schemas.microsoft.com/office/drawing/2016/5/13/chartex" xmlns:cx8="http://schemas.microsoft.com/office/drawing/2016/5/14/chartex" xmlns:mc="http://schemas.openxmlformats.org/markup-compatibility/2006" xmlns:aink="http://schemas.microsoft.com/office/drawing/2016/ink" xmlns:am3d="http://schemas.microsoft.com/office/drawing/2017/model3d" xmlns:o="urn:schemas-microsoft-com:office:office" xmlns:oel="http://schemas.microsoft.com/office/2019/extlst" xmlns:r="http://schemas.openxmlformats.org/officeDocument/2006/relationships" xmlns:m="http://schemas.openxmlformats.org/officeDocument/2006/math" xmlns:v="urn:schemas-microsoft-com:vml" xmlns:wp14="http://schemas.microsoft.com/office/word/2010/wordprocessingDrawing" xmlns:wp="http://schemas.openxmlformats.org/drawingml/2006/wordprocessingDrawing" xmlns:w10="urn:schemas-microsoft-com:office:word" xmlns:w="http://schemas.openxmlformats.org/wordprocessingml/2006/main" xmlns:w14="http://schemas.microsoft.com/office/word/2010/wordml" xmlns:w15="http://schemas.microsoft.com/office/word/2012/wordml" xmlns:w16cex="http://schemas.microsoft.com/office/word/2018/wordml/cex" xmlns:w16cid="http://schemas.microsoft.com/office/word/2016/wordml/cid" xmlns:w16="http://schemas.microsoft.com/office/word/2018/wordml" xmlns:w16sdtdh="http://schemas.microsoft.com/office/word/2020/wordml/sdtdatahash" xmlns:w16se="http://schemas.microsoft.com/office/word/2015/wordml/symex" xmlns:wpg="http://schemas.microsoft.com/office/word/2010/wordprocessingGroup" xmlns:wpi="http://schemas.microsoft.com/office/word/2010/wordprocessingInk" xmlns:wne="http://schemas.microsoft.com/office/word/2006/wordml" xmlns:wps="http://schemas.microsoft.com/office/word/2010/wordprocessingShape" mc:Ignorable="w14 w15 w16se w16cid w16 w16cex w16sdtdh wp14">
+<w:endnotes xmlns:wpc="http://schemas.microsoft.com/office/word/2010/wordprocessingCanvas" xmlns:cx="http://schemas.microsoft.com/office/drawing/2014/chartex" xmlns:cx1="http://schemas.microsoft.com/office/drawing/2015/9/8/chartex" xmlns:cx2="http://schemas.microsoft.com/office/drawing/2015/10/21/chartex" xmlns:cx3="http://schemas.microsoft.com/office/drawing/2016/5/9/chartex" xmlns:cx4="http://schemas.microsoft.com/office/drawing/2016/5/10/chartex" xmlns:cx5="http://schemas.microsoft.com/office/drawing/2016/5/11/chartex" xmlns:cx6="http://schemas.microsoft.com/office/drawing/2016/5/12/chartex" xmlns:cx7="http://schemas.microsoft.com/office/drawing/2016/5/13/chartex" xmlns:cx8="http://schemas.microsoft.com/office/drawing/2016/5/14/chartex" xmlns:mc="http://schemas.openxmlformats.org/markup-compatibility/2006" xmlns:aink="http://schemas.microsoft.com/office/drawing/2016/ink" xmlns:am3d="http://schemas.microsoft.com/office/drawing/2017/model3d" xmlns:o="urn:schemas-microsoft-com:office:office" xmlns:oel="http://schemas.microsoft.com/office/2019/extlst" xmlns:r="http://schemas.openxmlformats.org/officeDocument/2006/relationships" xmlns:m="http://schemas.openxmlformats.org/officeDocument/2006/math" xmlns:v="urn:schemas-microsoft-com:vml" xmlns:wp14="http://schemas.microsoft.com/office/word/2010/wordprocessingDrawing" xmlns:wp="http://schemas.openxmlformats.org/drawingml/2006/wordprocessingDrawing" xmlns:w10="urn:schemas-microsoft-com:office:word" xmlns:w="http://schemas.openxmlformats.org/wordprocessingml/2006/main" xmlns:w14="http://schemas.microsoft.com/office/word/2010/wordml" xmlns:w15="http://schemas.microsoft.com/office/word/2012/wordml" xmlns:w16cex="http://schemas.microsoft.com/office/word/2018/wordml/cex" xmlns:w16cid="http://schemas.microsoft.com/office/word/2016/wordml/cid" xmlns:w16="http://schemas.microsoft.com/office/word/2018/wordml" xmlns:w16du="http://schemas.microsoft.com/office/word/2023/wordml/word16du" xmlns:w16sdtdh="http://schemas.microsoft.com/office/word/2020/wordml/sdtdatahash" xmlns:w16se="http://schemas.microsoft.com/office/word/2015/wordml/symex" xmlns:wpg="http://schemas.microsoft.com/office/word/2010/wordprocessingGroup" xmlns:wpi="http://schemas.microsoft.com/office/word/2010/wordprocessingInk" xmlns:wne="http://schemas.microsoft.com/office/word/2006/wordml" xmlns:wps="http://schemas.microsoft.com/office/word/2010/wordprocessingShape" mc:Ignorable="w14 w15 w16se w16cid w16 w16cex w16sdtdh wp14">
   <w:endnote w:type="separator" w:id="-1">
     <w:p>
       <w:pPr>
@@ -4193,7 +4193,7 @@
 </file>
 
 <file path=word/footer1.xml><?xml version="1.0" encoding="utf-8"?>
-<w:ftr xmlns:wpc="http://schemas.microsoft.com/office/word/2010/wordprocessingCanvas" xmlns:cx="http://schemas.microsoft.com/office/drawing/2014/chartex" xmlns:cx1="http://schemas.microsoft.com/office/drawing/2015/9/8/chartex" xmlns:cx2="http://schemas.microsoft.com/office/drawing/2015/10/21/chartex" xmlns:cx3="http://schemas.microsoft.com/office/drawing/2016/5/9/chartex" xmlns:cx4="http://schemas.microsoft.com/office/drawing/2016/5/10/chartex" xmlns:cx5="http://schemas.microsoft.com/office/drawing/2016/5/11/chartex" xmlns:cx6="http://schemas.microsoft.com/office/drawing/2016/5/12/chartex" xmlns:cx7="http://schemas.microsoft.com/office/drawing/2016/5/13/chartex" xmlns:cx8="http://schemas.microsoft.com/office/drawing/2016/5/14/chartex" xmlns:mc="http://schemas.openxmlformats.org/markup-compatibility/2006" xmlns:aink="http://schemas.microsoft.com/office/drawing/2016/ink" xmlns:am3d="http://schemas.microsoft.com/office/drawing/2017/model3d" xmlns:o="urn:schemas-microsoft-com:office:office" xmlns:oel="http://schemas.microsoft.com/office/2019/extlst" xmlns:r="http://schemas.openxmlformats.org/officeDocument/2006/relationships" xmlns:m="http://schemas.openxmlformats.org/officeDocument/2006/math" xmlns:v="urn:schemas-microsoft-com:vml" xmlns:wp14="http://schemas.microsoft.com/office/word/2010/wordprocessingDrawing" xmlns:wp="http://schemas.openxmlformats.org/drawingml/2006/wordprocessingDrawing" xmlns:w10="urn:schemas-microsoft-com:office:word" xmlns:w="http://schemas.openxmlformats.org/wordprocessingml/2006/main" xmlns:w14="http://schemas.microsoft.com/office/word/2010/wordml" xmlns:w15="http://schemas.microsoft.com/office/word/2012/wordml" xmlns:w16cex="http://schemas.microsoft.com/office/word/2018/wordml/cex" xmlns:w16cid="http://schemas.microsoft.com/office/word/2016/wordml/cid" xmlns:w16="http://schemas.microsoft.com/office/word/2018/wordml" xmlns:w16sdtdh="http://schemas.microsoft.com/office/word/2020/wordml/sdtdatahash" xmlns:w16se="http://schemas.microsoft.com/office/word/2015/wordml/symex" xmlns:wpg="http://schemas.microsoft.com/office/word/2010/wordprocessingGroup" xmlns:wpi="http://schemas.microsoft.com/office/word/2010/wordprocessingInk" xmlns:wne="http://schemas.microsoft.com/office/word/2006/wordml" xmlns:wps="http://schemas.microsoft.com/office/word/2010/wordprocessingShape" mc:Ignorable="w14 w15 w16se w16cid w16 w16cex w16sdtdh wp14">
+<w:ftr xmlns:wpc="http://schemas.microsoft.com/office/word/2010/wordprocessingCanvas" xmlns:cx="http://schemas.microsoft.com/office/drawing/2014/chartex" xmlns:cx1="http://schemas.microsoft.com/office/drawing/2015/9/8/chartex" xmlns:cx2="http://schemas.microsoft.com/office/drawing/2015/10/21/chartex" xmlns:cx3="http://schemas.microsoft.com/office/drawing/2016/5/9/chartex" xmlns:cx4="http://schemas.microsoft.com/office/drawing/2016/5/10/chartex" xmlns:cx5="http://schemas.microsoft.com/office/drawing/2016/5/11/chartex" xmlns:cx6="http://schemas.microsoft.com/office/drawing/2016/5/12/chartex" xmlns:cx7="http://schemas.microsoft.com/office/drawing/2016/5/13/chartex" xmlns:cx8="http://schemas.microsoft.com/office/drawing/2016/5/14/chartex" xmlns:mc="http://schemas.openxmlformats.org/markup-compatibility/2006" xmlns:aink="http://schemas.microsoft.com/office/drawing/2016/ink" xmlns:am3d="http://schemas.microsoft.com/office/drawing/2017/model3d" xmlns:o="urn:schemas-microsoft-com:office:office" xmlns:oel="http://schemas.microsoft.com/office/2019/extlst" xmlns:r="http://schemas.openxmlformats.org/officeDocument/2006/relationships" xmlns:m="http://schemas.openxmlformats.org/officeDocument/2006/math" xmlns:v="urn:schemas-microsoft-com:vml" xmlns:wp14="http://schemas.microsoft.com/office/word/2010/wordprocessingDrawing" xmlns:wp="http://schemas.openxmlformats.org/drawingml/2006/wordprocessingDrawing" xmlns:w10="urn:schemas-microsoft-com:office:word" xmlns:w="http://schemas.openxmlformats.org/wordprocessingml/2006/main" xmlns:w14="http://schemas.microsoft.com/office/word/2010/wordml" xmlns:w15="http://schemas.microsoft.com/office/word/2012/wordml" xmlns:w16cex="http://schemas.microsoft.com/office/word/2018/wordml/cex" xmlns:w16cid="http://schemas.microsoft.com/office/word/2016/wordml/cid" xmlns:w16="http://schemas.microsoft.com/office/word/2018/wordml" xmlns:w16du="http://schemas.microsoft.com/office/word/2023/wordml/word16du" xmlns:w16sdtdh="http://schemas.microsoft.com/office/word/2020/wordml/sdtdatahash" xmlns:w16se="http://schemas.microsoft.com/office/word/2015/wordml/symex" xmlns:wpg="http://schemas.microsoft.com/office/word/2010/wordprocessingGroup" xmlns:wpi="http://schemas.microsoft.com/office/word/2010/wordprocessingInk" xmlns:wne="http://schemas.microsoft.com/office/word/2006/wordml" xmlns:wps="http://schemas.microsoft.com/office/word/2010/wordprocessingShape" mc:Ignorable="w14 w15 w16se w16cid w16 w16cex w16sdtdh wp14">
   <w:p>
     <w:pPr>
       <w:pStyle w:val="a9"/>
@@ -4203,7 +4203,7 @@
 </file>
 
 <file path=word/footer2.xml><?xml version="1.0" encoding="utf-8"?>
-<w:ftr xmlns:wpc="http://schemas.microsoft.com/office/word/2010/wordprocessingCanvas" xmlns:cx="http://schemas.microsoft.com/office/drawing/2014/chartex" xmlns:cx1="http://schemas.microsoft.com/office/drawing/2015/9/8/chartex" xmlns:cx2="http://schemas.microsoft.com/office/drawing/2015/10/21/chartex" xmlns:cx3="http://schemas.microsoft.com/office/drawing/2016/5/9/chartex" xmlns:cx4="http://schemas.microsoft.com/office/drawing/2016/5/10/chartex" xmlns:cx5="http://schemas.microsoft.com/office/drawing/2016/5/11/chartex" xmlns:cx6="http://schemas.microsoft.com/office/drawing/2016/5/12/chartex" xmlns:cx7="http://schemas.microsoft.com/office/drawing/2016/5/13/chartex" xmlns:cx8="http://schemas.microsoft.com/office/drawing/2016/5/14/chartex" xmlns:mc="http://schemas.openxmlformats.org/markup-compatibility/2006" xmlns:aink="http://schemas.microsoft.com/office/drawing/2016/ink" xmlns:am3d="http://schemas.microsoft.com/office/drawing/2017/model3d" xmlns:o="urn:schemas-microsoft-com:office:office" xmlns:oel="http://schemas.microsoft.com/office/2019/extlst" xmlns:r="http://schemas.openxmlformats.org/officeDocument/2006/relationships" xmlns:m="http://schemas.openxmlformats.org/officeDocument/2006/math" xmlns:v="urn:schemas-microsoft-com:vml" xmlns:wp14="http://schemas.microsoft.com/office/word/2010/wordprocessingDrawing" xmlns:wp="http://schemas.openxmlformats.org/drawingml/2006/wordprocessingDrawing" xmlns:w10="urn:schemas-microsoft-com:office:word" xmlns:w="http://schemas.openxmlformats.org/wordprocessingml/2006/main" xmlns:w14="http://schemas.microsoft.com/office/word/2010/wordml" xmlns:w15="http://schemas.microsoft.com/office/word/2012/wordml" xmlns:w16cex="http://schemas.microsoft.com/office/word/2018/wordml/cex" xmlns:w16cid="http://schemas.microsoft.com/office/word/2016/wordml/cid" xmlns:w16="http://schemas.microsoft.com/office/word/2018/wordml" xmlns:w16sdtdh="http://schemas.microsoft.com/office/word/2020/wordml/sdtdatahash" xmlns:w16se="http://schemas.microsoft.com/office/word/2015/wordml/symex" xmlns:wpg="http://schemas.microsoft.com/office/word/2010/wordprocessingGroup" xmlns:wpi="http://schemas.microsoft.com/office/word/2010/wordprocessingInk" xmlns:wne="http://schemas.microsoft.com/office/word/2006/wordml" xmlns:wps="http://schemas.microsoft.com/office/word/2010/wordprocessingShape" mc:Ignorable="w14 w15 w16se w16cid w16 w16cex w16sdtdh wp14">
+<w:ftr xmlns:wpc="http://schemas.microsoft.com/office/word/2010/wordprocessingCanvas" xmlns:cx="http://schemas.microsoft.com/office/drawing/2014/chartex" xmlns:cx1="http://schemas.microsoft.com/office/drawing/2015/9/8/chartex" xmlns:cx2="http://schemas.microsoft.com/office/drawing/2015/10/21/chartex" xmlns:cx3="http://schemas.microsoft.com/office/drawing/2016/5/9/chartex" xmlns:cx4="http://schemas.microsoft.com/office/drawing/2016/5/10/chartex" xmlns:cx5="http://schemas.microsoft.com/office/drawing/2016/5/11/chartex" xmlns:cx6="http://schemas.microsoft.com/office/drawing/2016/5/12/chartex" xmlns:cx7="http://schemas.microsoft.com/office/drawing/2016/5/13/chartex" xmlns:cx8="http://schemas.microsoft.com/office/drawing/2016/5/14/chartex" xmlns:mc="http://schemas.openxmlformats.org/markup-compatibility/2006" xmlns:aink="http://schemas.microsoft.com/office/drawing/2016/ink" xmlns:am3d="http://schemas.microsoft.com/office/drawing/2017/model3d" xmlns:o="urn:schemas-microsoft-com:office:office" xmlns:oel="http://schemas.microsoft.com/office/2019/extlst" xmlns:r="http://schemas.openxmlformats.org/officeDocument/2006/relationships" xmlns:m="http://schemas.openxmlformats.org/officeDocument/2006/math" xmlns:v="urn:schemas-microsoft-com:vml" xmlns:wp14="http://schemas.microsoft.com/office/word/2010/wordprocessingDrawing" xmlns:wp="http://schemas.openxmlformats.org/drawingml/2006/wordprocessingDrawing" xmlns:w10="urn:schemas-microsoft-com:office:word" xmlns:w="http://schemas.openxmlformats.org/wordprocessingml/2006/main" xmlns:w14="http://schemas.microsoft.com/office/word/2010/wordml" xmlns:w15="http://schemas.microsoft.com/office/word/2012/wordml" xmlns:w16cex="http://schemas.microsoft.com/office/word/2018/wordml/cex" xmlns:w16cid="http://schemas.microsoft.com/office/word/2016/wordml/cid" xmlns:w16="http://schemas.microsoft.com/office/word/2018/wordml" xmlns:w16du="http://schemas.microsoft.com/office/word/2023/wordml/word16du" xmlns:w16sdtdh="http://schemas.microsoft.com/office/word/2020/wordml/sdtdatahash" xmlns:w16se="http://schemas.microsoft.com/office/word/2015/wordml/symex" xmlns:wpg="http://schemas.microsoft.com/office/word/2010/wordprocessingGroup" xmlns:wpi="http://schemas.microsoft.com/office/word/2010/wordprocessingInk" xmlns:wne="http://schemas.microsoft.com/office/word/2006/wordml" xmlns:wps="http://schemas.microsoft.com/office/word/2010/wordprocessingShape" mc:Ignorable="w14 w15 w16se w16cid w16 w16cex w16sdtdh wp14">
   <w:p>
     <w:pPr>
       <w:pStyle w:val="a9"/>
@@ -4213,7 +4213,7 @@
 </file>
 
 <file path=word/footer3.xml><?xml version="1.0" encoding="utf-8"?>
-<w:ftr xmlns:wpc="http://schemas.microsoft.com/office/word/2010/wordprocessingCanvas" xmlns:cx="http://schemas.microsoft.com/office/drawing/2014/chartex" xmlns:cx1="http://schemas.microsoft.com/office/drawing/2015/9/8/chartex" xmlns:cx2="http://schemas.microsoft.com/office/drawing/2015/10/21/chartex" xmlns:cx3="http://schemas.microsoft.com/office/drawing/2016/5/9/chartex" xmlns:cx4="http://schemas.microsoft.com/office/drawing/2016/5/10/chartex" xmlns:cx5="http://schemas.microsoft.com/office/drawing/2016/5/11/chartex" xmlns:cx6="http://schemas.microsoft.com/office/drawing/2016/5/12/chartex" xmlns:cx7="http://schemas.microsoft.com/office/drawing/2016/5/13/chartex" xmlns:cx8="http://schemas.microsoft.com/office/drawing/2016/5/14/chartex" xmlns:mc="http://schemas.openxmlformats.org/markup-compatibility/2006" xmlns:aink="http://schemas.microsoft.com/office/drawing/2016/ink" xmlns:am3d="http://schemas.microsoft.com/office/drawing/2017/model3d" xmlns:o="urn:schemas-microsoft-com:office:office" xmlns:oel="http://schemas.microsoft.com/office/2019/extlst" xmlns:r="http://schemas.openxmlformats.org/officeDocument/2006/relationships" xmlns:m="http://schemas.openxmlformats.org/officeDocument/2006/math" xmlns:v="urn:schemas-microsoft-com:vml" xmlns:wp14="http://schemas.microsoft.com/office/word/2010/wordprocessingDrawing" xmlns:wp="http://schemas.openxmlformats.org/drawingml/2006/wordprocessingDrawing" xmlns:w10="urn:schemas-microsoft-com:office:word" xmlns:w="http://schemas.openxmlformats.org/wordprocessingml/2006/main" xmlns:w14="http://schemas.microsoft.com/office/word/2010/wordml" xmlns:w15="http://schemas.microsoft.com/office/word/2012/wordml" xmlns:w16cex="http://schemas.microsoft.com/office/word/2018/wordml/cex" xmlns:w16cid="http://schemas.microsoft.com/office/word/2016/wordml/cid" xmlns:w16="http://schemas.microsoft.com/office/word/2018/wordml" xmlns:w16sdtdh="http://schemas.microsoft.com/office/word/2020/wordml/sdtdatahash" xmlns:w16se="http://schemas.microsoft.com/office/word/2015/wordml/symex" xmlns:wpg="http://schemas.microsoft.com/office/word/2010/wordprocessingGroup" xmlns:wpi="http://schemas.microsoft.com/office/word/2010/wordprocessingInk" xmlns:wne="http://schemas.microsoft.com/office/word/2006/wordml" xmlns:wps="http://schemas.microsoft.com/office/word/2010/wordprocessingShape" mc:Ignorable="w14 w15 w16se w16cid w16 w16cex w16sdtdh wp14">
+<w:ftr xmlns:wpc="http://schemas.microsoft.com/office/word/2010/wordprocessingCanvas" xmlns:cx="http://schemas.microsoft.com/office/drawing/2014/chartex" xmlns:cx1="http://schemas.microsoft.com/office/drawing/2015/9/8/chartex" xmlns:cx2="http://schemas.microsoft.com/office/drawing/2015/10/21/chartex" xmlns:cx3="http://schemas.microsoft.com/office/drawing/2016/5/9/chartex" xmlns:cx4="http://schemas.microsoft.com/office/drawing/2016/5/10/chartex" xmlns:cx5="http://schemas.microsoft.com/office/drawing/2016/5/11/chartex" xmlns:cx6="http://schemas.microsoft.com/office/drawing/2016/5/12/chartex" xmlns:cx7="http://schemas.microsoft.com/office/drawing/2016/5/13/chartex" xmlns:cx8="http://schemas.microsoft.com/office/drawing/2016/5/14/chartex" xmlns:mc="http://schemas.openxmlformats.org/markup-compatibility/2006" xmlns:aink="http://schemas.microsoft.com/office/drawing/2016/ink" xmlns:am3d="http://schemas.microsoft.com/office/drawing/2017/model3d" xmlns:o="urn:schemas-microsoft-com:office:office" xmlns:oel="http://schemas.microsoft.com/office/2019/extlst" xmlns:r="http://schemas.openxmlformats.org/officeDocument/2006/relationships" xmlns:m="http://schemas.openxmlformats.org/officeDocument/2006/math" xmlns:v="urn:schemas-microsoft-com:vml" xmlns:wp14="http://schemas.microsoft.com/office/word/2010/wordprocessingDrawing" xmlns:wp="http://schemas.openxmlformats.org/drawingml/2006/wordprocessingDrawing" xmlns:w10="urn:schemas-microsoft-com:office:word" xmlns:w="http://schemas.openxmlformats.org/wordprocessingml/2006/main" xmlns:w14="http://schemas.microsoft.com/office/word/2010/wordml" xmlns:w15="http://schemas.microsoft.com/office/word/2012/wordml" xmlns:w16cex="http://schemas.microsoft.com/office/word/2018/wordml/cex" xmlns:w16cid="http://schemas.microsoft.com/office/word/2016/wordml/cid" xmlns:w16="http://schemas.microsoft.com/office/word/2018/wordml" xmlns:w16du="http://schemas.microsoft.com/office/word/2023/wordml/word16du" xmlns:w16sdtdh="http://schemas.microsoft.com/office/word/2020/wordml/sdtdatahash" xmlns:w16se="http://schemas.microsoft.com/office/word/2015/wordml/symex" xmlns:wpg="http://schemas.microsoft.com/office/word/2010/wordprocessingGroup" xmlns:wpi="http://schemas.microsoft.com/office/word/2010/wordprocessingInk" xmlns:wne="http://schemas.microsoft.com/office/word/2006/wordml" xmlns:wps="http://schemas.microsoft.com/office/word/2010/wordprocessingShape" mc:Ignorable="w14 w15 w16se w16cid w16 w16cex w16sdtdh wp14">
   <w:p>
     <w:pPr>
       <w:pStyle w:val="a9"/>
@@ -4223,7 +4223,7 @@
 </file>
 
 <file path=word/footnotes.xml><?xml version="1.0" encoding="utf-8"?>
-<w:footnotes xmlns:wpc="http://schemas.microsoft.com/office/word/2010/wordprocessingCanvas" xmlns:cx="http://schemas.microsoft.com/office/drawing/2014/chartex" xmlns:cx1="http://schemas.microsoft.com/office/drawing/2015/9/8/chartex" xmlns:cx2="http://schemas.microsoft.com/office/drawing/2015/10/21/chartex" xmlns:cx3="http://schemas.microsoft.com/office/drawing/2016/5/9/chartex" xmlns:cx4="http://schemas.microsoft.com/office/drawing/2016/5/10/chartex" xmlns:cx5="http://schemas.microsoft.com/office/drawing/2016/5/11/chartex" xmlns:cx6="http://schemas.microsoft.com/office/drawing/2016/5/12/chartex" xmlns:cx7="http://schemas.microsoft.com/office/drawing/2016/5/13/chartex" xmlns:cx8="http://schemas.microsoft.com/office/drawing/2016/5/14/chartex" xmlns:mc="http://schemas.openxmlformats.org/markup-compatibility/2006" xmlns:aink="http://schemas.microsoft.com/office/drawing/2016/ink" xmlns:am3d="http://schemas.microsoft.com/office/drawing/2017/model3d" xmlns:o="urn:schemas-microsoft-com:office:office" xmlns:oel="http://schemas.microsoft.com/office/2019/extlst" xmlns:r="http://schemas.openxmlformats.org/officeDocument/2006/relationships" xmlns:m="http://schemas.openxmlformats.org/officeDocument/2006/math" xmlns:v="urn:schemas-microsoft-com:vml" xmlns:wp14="http://schemas.microsoft.com/office/word/2010/wordprocessingDrawing" xmlns:wp="http://schemas.openxmlformats.org/drawingml/2006/wordprocessingDrawing" xmlns:w10="urn:schemas-microsoft-com:office:word" xmlns:w="http://schemas.openxmlformats.org/wordprocessingml/2006/main" xmlns:w14="http://schemas.microsoft.com/office/word/2010/wordml" xmlns:w15="http://schemas.microsoft.com/office/word/2012/wordml" xmlns:w16cex="http://schemas.microsoft.com/office/word/2018/wordml/cex" xmlns:w16cid="http://schemas.microsoft.com/office/word/2016/wordml/cid" xmlns:w16="http://schemas.microsoft.com/office/word/2018/wordml" xmlns:w16sdtdh="http://schemas.microsoft.com/office/word/2020/wordml/sdtdatahash" xmlns:w16se="http://schemas.microsoft.com/office/word/2015/wordml/symex" xmlns:wpg="http://schemas.microsoft.com/office/word/2010/wordprocessingGroup" xmlns:wpi="http://schemas.microsoft.com/office/word/2010/wordprocessingInk" xmlns:wne="http://schemas.microsoft.com/office/word/2006/wordml" xmlns:wps="http://schemas.microsoft.com/office/word/2010/wordprocessingShape" mc:Ignorable="w14 w15 w16se w16cid w16 w16cex w16sdtdh wp14">
+<w:footnotes xmlns:wpc="http://schemas.microsoft.com/office/word/2010/wordprocessingCanvas" xmlns:cx="http://schemas.microsoft.com/office/drawing/2014/chartex" xmlns:cx1="http://schemas.microsoft.com/office/drawing/2015/9/8/chartex" xmlns:cx2="http://schemas.microsoft.com/office/drawing/2015/10/21/chartex" xmlns:cx3="http://schemas.microsoft.com/office/drawing/2016/5/9/chartex" xmlns:cx4="http://schemas.microsoft.com/office/drawing/2016/5/10/chartex" xmlns:cx5="http://schemas.microsoft.com/office/drawing/2016/5/11/chartex" xmlns:cx6="http://schemas.microsoft.com/office/drawing/2016/5/12/chartex" xmlns:cx7="http://schemas.microsoft.com/office/drawing/2016/5/13/chartex" xmlns:cx8="http://schemas.microsoft.com/office/drawing/2016/5/14/chartex" xmlns:mc="http://schemas.openxmlformats.org/markup-compatibility/2006" xmlns:aink="http://schemas.microsoft.com/office/drawing/2016/ink" xmlns:am3d="http://schemas.microsoft.com/office/drawing/2017/model3d" xmlns:o="urn:schemas-microsoft-com:office:office" xmlns:oel="http://schemas.microsoft.com/office/2019/extlst" xmlns:r="http://schemas.openxmlformats.org/officeDocument/2006/relationships" xmlns:m="http://schemas.openxmlformats.org/officeDocument/2006/math" xmlns:v="urn:schemas-microsoft-com:vml" xmlns:wp14="http://schemas.microsoft.com/office/word/2010/wordprocessingDrawing" xmlns:wp="http://schemas.openxmlformats.org/drawingml/2006/wordprocessingDrawing" xmlns:w10="urn:schemas-microsoft-com:office:word" xmlns:w="http://schemas.openxmlformats.org/wordprocessingml/2006/main" xmlns:w14="http://schemas.microsoft.com/office/word/2010/wordml" xmlns:w15="http://schemas.microsoft.com/office/word/2012/wordml" xmlns:w16cex="http://schemas.microsoft.com/office/word/2018/wordml/cex" xmlns:w16cid="http://schemas.microsoft.com/office/word/2016/wordml/cid" xmlns:w16="http://schemas.microsoft.com/office/word/2018/wordml" xmlns:w16du="http://schemas.microsoft.com/office/word/2023/wordml/word16du" xmlns:w16sdtdh="http://schemas.microsoft.com/office/word/2020/wordml/sdtdatahash" xmlns:w16se="http://schemas.microsoft.com/office/word/2015/wordml/symex" xmlns:wpg="http://schemas.microsoft.com/office/word/2010/wordprocessingGroup" xmlns:wpi="http://schemas.microsoft.com/office/word/2010/wordprocessingInk" xmlns:wne="http://schemas.microsoft.com/office/word/2006/wordml" xmlns:wps="http://schemas.microsoft.com/office/word/2010/wordprocessingShape" mc:Ignorable="w14 w15 w16se w16cid w16 w16cex w16sdtdh wp14">
   <w:footnote w:type="separator" w:id="-1">
     <w:p>
       <w:pPr>
@@ -4248,7 +4248,7 @@
 </file>
 
 <file path=word/header1.xml><?xml version="1.0" encoding="utf-8"?>
-<w:hdr xmlns:wpc="http://schemas.microsoft.com/office/word/2010/wordprocessingCanvas" xmlns:cx="http://schemas.microsoft.com/office/drawing/2014/chartex" xmlns:cx1="http://schemas.microsoft.com/office/drawing/2015/9/8/chartex" xmlns:cx2="http://schemas.microsoft.com/office/drawing/2015/10/21/chartex" xmlns:cx3="http://schemas.microsoft.com/office/drawing/2016/5/9/chartex" xmlns:cx4="http://schemas.microsoft.com/office/drawing/2016/5/10/chartex" xmlns:cx5="http://schemas.microsoft.com/office/drawing/2016/5/11/chartex" xmlns:cx6="http://schemas.microsoft.com/office/drawing/2016/5/12/chartex" xmlns:cx7="http://schemas.microsoft.com/office/drawing/2016/5/13/chartex" xmlns:cx8="http://schemas.microsoft.com/office/drawing/2016/5/14/chartex" xmlns:mc="http://schemas.openxmlformats.org/markup-compatibility/2006" xmlns:aink="http://schemas.microsoft.com/office/drawing/2016/ink" xmlns:am3d="http://schemas.microsoft.com/office/drawing/2017/model3d" xmlns:o="urn:schemas-microsoft-com:office:office" xmlns:oel="http://schemas.microsoft.com/office/2019/extlst" xmlns:r="http://schemas.openxmlformats.org/officeDocument/2006/relationships" xmlns:m="http://schemas.openxmlformats.org/officeDocument/2006/math" xmlns:v="urn:schemas-microsoft-com:vml" xmlns:wp14="http://schemas.microsoft.com/office/word/2010/wordprocessingDrawing" xmlns:wp="http://schemas.openxmlformats.org/drawingml/2006/wordprocessingDrawing" xmlns:w10="urn:schemas-microsoft-com:office:word" xmlns:w="http://schemas.openxmlformats.org/wordprocessingml/2006/main" xmlns:w14="http://schemas.microsoft.com/office/word/2010/wordml" xmlns:w15="http://schemas.microsoft.com/office/word/2012/wordml" xmlns:w16cex="http://schemas.microsoft.com/office/word/2018/wordml/cex" xmlns:w16cid="http://schemas.microsoft.com/office/word/2016/wordml/cid" xmlns:w16="http://schemas.microsoft.com/office/word/2018/wordml" xmlns:w16sdtdh="http://schemas.microsoft.com/office/word/2020/wordml/sdtdatahash" xmlns:w16se="http://schemas.microsoft.com/office/word/2015/wordml/symex" xmlns:wpg="http://schemas.microsoft.com/office/word/2010/wordprocessingGroup" xmlns:wpi="http://schemas.microsoft.com/office/word/2010/wordprocessingInk" xmlns:wne="http://schemas.microsoft.com/office/word/2006/wordml" xmlns:wps="http://schemas.microsoft.com/office/word/2010/wordprocessingShape" mc:Ignorable="w14 w15 w16se w16cid w16 w16cex w16sdtdh wp14">
+<w:hdr xmlns:wpc="http://schemas.microsoft.com/office/word/2010/wordprocessingCanvas" xmlns:cx="http://schemas.microsoft.com/office/drawing/2014/chartex" xmlns:cx1="http://schemas.microsoft.com/office/drawing/2015/9/8/chartex" xmlns:cx2="http://schemas.microsoft.com/office/drawing/2015/10/21/chartex" xmlns:cx3="http://schemas.microsoft.com/office/drawing/2016/5/9/chartex" xmlns:cx4="http://schemas.microsoft.com/office/drawing/2016/5/10/chartex" xmlns:cx5="http://schemas.microsoft.com/office/drawing/2016/5/11/chartex" xmlns:cx6="http://schemas.microsoft.com/office/drawing/2016/5/12/chartex" xmlns:cx7="http://schemas.microsoft.com/office/drawing/2016/5/13/chartex" xmlns:cx8="http://schemas.microsoft.com/office/drawing/2016/5/14/chartex" xmlns:mc="http://schemas.openxmlformats.org/markup-compatibility/2006" xmlns:aink="http://schemas.microsoft.com/office/drawing/2016/ink" xmlns:am3d="http://schemas.microsoft.com/office/drawing/2017/model3d" xmlns:o="urn:schemas-microsoft-com:office:office" xmlns:oel="http://schemas.microsoft.com/office/2019/extlst" xmlns:r="http://schemas.openxmlformats.org/officeDocument/2006/relationships" xmlns:m="http://schemas.openxmlformats.org/officeDocument/2006/math" xmlns:v="urn:schemas-microsoft-com:vml" xmlns:wp14="http://schemas.microsoft.com/office/word/2010/wordprocessingDrawing" xmlns:wp="http://schemas.openxmlformats.org/drawingml/2006/wordprocessingDrawing" xmlns:w10="urn:schemas-microsoft-com:office:word" xmlns:w="http://schemas.openxmlformats.org/wordprocessingml/2006/main" xmlns:w14="http://schemas.microsoft.com/office/word/2010/wordml" xmlns:w15="http://schemas.microsoft.com/office/word/2012/wordml" xmlns:w16cex="http://schemas.microsoft.com/office/word/2018/wordml/cex" xmlns:w16cid="http://schemas.microsoft.com/office/word/2016/wordml/cid" xmlns:w16="http://schemas.microsoft.com/office/word/2018/wordml" xmlns:w16du="http://schemas.microsoft.com/office/word/2023/wordml/word16du" xmlns:w16sdtdh="http://schemas.microsoft.com/office/word/2020/wordml/sdtdatahash" xmlns:w16se="http://schemas.microsoft.com/office/word/2015/wordml/symex" xmlns:wpg="http://schemas.microsoft.com/office/word/2010/wordprocessingGroup" xmlns:wpi="http://schemas.microsoft.com/office/word/2010/wordprocessingInk" xmlns:wne="http://schemas.microsoft.com/office/word/2006/wordml" xmlns:wps="http://schemas.microsoft.com/office/word/2010/wordprocessingShape" mc:Ignorable="w14 w15 w16se w16cid w16 w16cex w16sdtdh wp14">
   <w:p>
     <w:pPr>
       <w:pStyle w:val="a7"/>
@@ -4258,7 +4258,7 @@
 </file>
 
 <file path=word/header2.xml><?xml version="1.0" encoding="utf-8"?>
-<w:hdr xmlns:wpc="http://schemas.microsoft.com/office/word/2010/wordprocessingCanvas" xmlns:cx="http://schemas.microsoft.com/office/drawing/2014/chartex" xmlns:cx1="http://schemas.microsoft.com/office/drawing/2015/9/8/chartex" xmlns:cx2="http://schemas.microsoft.com/office/drawing/2015/10/21/chartex" xmlns:cx3="http://schemas.microsoft.com/office/drawing/2016/5/9/chartex" xmlns:cx4="http://schemas.microsoft.com/office/drawing/2016/5/10/chartex" xmlns:cx5="http://schemas.microsoft.com/office/drawing/2016/5/11/chartex" xmlns:cx6="http://schemas.microsoft.com/office/drawing/2016/5/12/chartex" xmlns:cx7="http://schemas.microsoft.com/office/drawing/2016/5/13/chartex" xmlns:cx8="http://schemas.microsoft.com/office/drawing/2016/5/14/chartex" xmlns:mc="http://schemas.openxmlformats.org/markup-compatibility/2006" xmlns:aink="http://schemas.microsoft.com/office/drawing/2016/ink" xmlns:am3d="http://schemas.microsoft.com/office/drawing/2017/model3d" xmlns:o="urn:schemas-microsoft-com:office:office" xmlns:oel="http://schemas.microsoft.com/office/2019/extlst" xmlns:r="http://schemas.openxmlformats.org/officeDocument/2006/relationships" xmlns:m="http://schemas.openxmlformats.org/officeDocument/2006/math" xmlns:v="urn:schemas-microsoft-com:vml" xmlns:wp14="http://schemas.microsoft.com/office/word/2010/wordprocessingDrawing" xmlns:wp="http://schemas.openxmlformats.org/drawingml/2006/wordprocessingDrawing" xmlns:w10="urn:schemas-microsoft-com:office:word" xmlns:w="http://schemas.openxmlformats.org/wordprocessingml/2006/main" xmlns:w14="http://schemas.microsoft.com/office/word/2010/wordml" xmlns:w15="http://schemas.microsoft.com/office/word/2012/wordml" xmlns:w16cex="http://schemas.microsoft.com/office/word/2018/wordml/cex" xmlns:w16cid="http://schemas.microsoft.com/office/word/2016/wordml/cid" xmlns:w16="http://schemas.microsoft.com/office/word/2018/wordml" xmlns:w16sdtdh="http://schemas.microsoft.com/office/word/2020/wordml/sdtdatahash" xmlns:w16se="http://schemas.microsoft.com/office/word/2015/wordml/symex" xmlns:wpg="http://schemas.microsoft.com/office/word/2010/wordprocessingGroup" xmlns:wpi="http://schemas.microsoft.com/office/word/2010/wordprocessingInk" xmlns:wne="http://schemas.microsoft.com/office/word/2006/wordml" xmlns:wps="http://schemas.microsoft.com/office/word/2010/wordprocessingShape" mc:Ignorable="w14 w15 w16se w16cid w16 w16cex w16sdtdh wp14">
+<w:hdr xmlns:wpc="http://schemas.microsoft.com/office/word/2010/wordprocessingCanvas" xmlns:cx="http://schemas.microsoft.com/office/drawing/2014/chartex" xmlns:cx1="http://schemas.microsoft.com/office/drawing/2015/9/8/chartex" xmlns:cx2="http://schemas.microsoft.com/office/drawing/2015/10/21/chartex" xmlns:cx3="http://schemas.microsoft.com/office/drawing/2016/5/9/chartex" xmlns:cx4="http://schemas.microsoft.com/office/drawing/2016/5/10/chartex" xmlns:cx5="http://schemas.microsoft.com/office/drawing/2016/5/11/chartex" xmlns:cx6="http://schemas.microsoft.com/office/drawing/2016/5/12/chartex" xmlns:cx7="http://schemas.microsoft.com/office/drawing/2016/5/13/chartex" xmlns:cx8="http://schemas.microsoft.com/office/drawing/2016/5/14/chartex" xmlns:mc="http://schemas.openxmlformats.org/markup-compatibility/2006" xmlns:aink="http://schemas.microsoft.com/office/drawing/2016/ink" xmlns:am3d="http://schemas.microsoft.com/office/drawing/2017/model3d" xmlns:o="urn:schemas-microsoft-com:office:office" xmlns:oel="http://schemas.microsoft.com/office/2019/extlst" xmlns:r="http://schemas.openxmlformats.org/officeDocument/2006/relationships" xmlns:m="http://schemas.openxmlformats.org/officeDocument/2006/math" xmlns:v="urn:schemas-microsoft-com:vml" xmlns:wp14="http://schemas.microsoft.com/office/word/2010/wordprocessingDrawing" xmlns:wp="http://schemas.openxmlformats.org/drawingml/2006/wordprocessingDrawing" xmlns:w10="urn:schemas-microsoft-com:office:word" xmlns:w="http://schemas.openxmlformats.org/wordprocessingml/2006/main" xmlns:w14="http://schemas.microsoft.com/office/word/2010/wordml" xmlns:w15="http://schemas.microsoft.com/office/word/2012/wordml" xmlns:w16cex="http://schemas.microsoft.com/office/word/2018/wordml/cex" xmlns:w16cid="http://schemas.microsoft.com/office/word/2016/wordml/cid" xmlns:w16="http://schemas.microsoft.com/office/word/2018/wordml" xmlns:w16du="http://schemas.microsoft.com/office/word/2023/wordml/word16du" xmlns:w16sdtdh="http://schemas.microsoft.com/office/word/2020/wordml/sdtdatahash" xmlns:w16se="http://schemas.microsoft.com/office/word/2015/wordml/symex" xmlns:wpg="http://schemas.microsoft.com/office/word/2010/wordprocessingGroup" xmlns:wpi="http://schemas.microsoft.com/office/word/2010/wordprocessingInk" xmlns:wne="http://schemas.microsoft.com/office/word/2006/wordml" xmlns:wps="http://schemas.microsoft.com/office/word/2010/wordprocessingShape" mc:Ignorable="w14 w15 w16se w16cid w16 w16cex w16sdtdh wp14">
   <w:p>
     <w:pPr>
       <w:pStyle w:val="a7"/>
@@ -4268,7 +4268,7 @@
 </file>
 
 <file path=word/header3.xml><?xml version="1.0" encoding="utf-8"?>
-<w:hdr xmlns:wpc="http://schemas.microsoft.com/office/word/2010/wordprocessingCanvas" xmlns:cx="http://schemas.microsoft.com/office/drawing/2014/chartex" xmlns:cx1="http://schemas.microsoft.com/office/drawing/2015/9/8/chartex" xmlns:cx2="http://schemas.microsoft.com/office/drawing/2015/10/21/chartex" xmlns:cx3="http://schemas.microsoft.com/office/drawing/2016/5/9/chartex" xmlns:cx4="http://schemas.microsoft.com/office/drawing/2016/5/10/chartex" xmlns:cx5="http://schemas.microsoft.com/office/drawing/2016/5/11/chartex" xmlns:cx6="http://schemas.microsoft.com/office/drawing/2016/5/12/chartex" xmlns:cx7="http://schemas.microsoft.com/office/drawing/2016/5/13/chartex" xmlns:cx8="http://schemas.microsoft.com/office/drawing/2016/5/14/chartex" xmlns:mc="http://schemas.openxmlformats.org/markup-compatibility/2006" xmlns:aink="http://schemas.microsoft.com/office/drawing/2016/ink" xmlns:am3d="http://schemas.microsoft.com/office/drawing/2017/model3d" xmlns:o="urn:schemas-microsoft-com:office:office" xmlns:oel="http://schemas.microsoft.com/office/2019/extlst" xmlns:r="http://schemas.openxmlformats.org/officeDocument/2006/relationships" xmlns:m="http://schemas.openxmlformats.org/officeDocument/2006/math" xmlns:v="urn:schemas-microsoft-com:vml" xmlns:wp14="http://schemas.microsoft.com/office/word/2010/wordprocessingDrawing" xmlns:wp="http://schemas.openxmlformats.org/drawingml/2006/wordprocessingDrawing" xmlns:w10="urn:schemas-microsoft-com:office:word" xmlns:w="http://schemas.openxmlformats.org/wordprocessingml/2006/main" xmlns:w14="http://schemas.microsoft.com/office/word/2010/wordml" xmlns:w15="http://schemas.microsoft.com/office/word/2012/wordml" xmlns:w16cex="http://schemas.microsoft.com/office/word/2018/wordml/cex" xmlns:w16cid="http://schemas.microsoft.com/office/word/2016/wordml/cid" xmlns:w16="http://schemas.microsoft.com/office/word/2018/wordml" xmlns:w16sdtdh="http://schemas.microsoft.com/office/word/2020/wordml/sdtdatahash" xmlns:w16se="http://schemas.microsoft.com/office/word/2015/wordml/symex" xmlns:wpg="http://schemas.microsoft.com/office/word/2010/wordprocessingGroup" xmlns:wpi="http://schemas.microsoft.com/office/word/2010/wordprocessingInk" xmlns:wne="http://schemas.microsoft.com/office/word/2006/wordml" xmlns:wps="http://schemas.microsoft.com/office/word/2010/wordprocessingShape" mc:Ignorable="w14 w15 w16se w16cid w16 w16cex w16sdtdh wp14">
+<w:hdr xmlns:wpc="http://schemas.microsoft.com/office/word/2010/wordprocessingCanvas" xmlns:cx="http://schemas.microsoft.com/office/drawing/2014/chartex" xmlns:cx1="http://schemas.microsoft.com/office/drawing/2015/9/8/chartex" xmlns:cx2="http://schemas.microsoft.com/office/drawing/2015/10/21/chartex" xmlns:cx3="http://schemas.microsoft.com/office/drawing/2016/5/9/chartex" xmlns:cx4="http://schemas.microsoft.com/office/drawing/2016/5/10/chartex" xmlns:cx5="http://schemas.microsoft.com/office/drawing/2016/5/11/chartex" xmlns:cx6="http://schemas.microsoft.com/office/drawing/2016/5/12/chartex" xmlns:cx7="http://schemas.microsoft.com/office/drawing/2016/5/13/chartex" xmlns:cx8="http://schemas.microsoft.com/office/drawing/2016/5/14/chartex" xmlns:mc="http://schemas.openxmlformats.org/markup-compatibility/2006" xmlns:aink="http://schemas.microsoft.com/office/drawing/2016/ink" xmlns:am3d="http://schemas.microsoft.com/office/drawing/2017/model3d" xmlns:o="urn:schemas-microsoft-com:office:office" xmlns:oel="http://schemas.microsoft.com/office/2019/extlst" xmlns:r="http://schemas.openxmlformats.org/officeDocument/2006/relationships" xmlns:m="http://schemas.openxmlformats.org/officeDocument/2006/math" xmlns:v="urn:schemas-microsoft-com:vml" xmlns:wp14="http://schemas.microsoft.com/office/word/2010/wordprocessingDrawing" xmlns:wp="http://schemas.openxmlformats.org/drawingml/2006/wordprocessingDrawing" xmlns:w10="urn:schemas-microsoft-com:office:word" xmlns:w="http://schemas.openxmlformats.org/wordprocessingml/2006/main" xmlns:w14="http://schemas.microsoft.com/office/word/2010/wordml" xmlns:w15="http://schemas.microsoft.com/office/word/2012/wordml" xmlns:w16cex="http://schemas.microsoft.com/office/word/2018/wordml/cex" xmlns:w16cid="http://schemas.microsoft.com/office/word/2016/wordml/cid" xmlns:w16="http://schemas.microsoft.com/office/word/2018/wordml" xmlns:w16du="http://schemas.microsoft.com/office/word/2023/wordml/word16du" xmlns:w16sdtdh="http://schemas.microsoft.com/office/word/2020/wordml/sdtdatahash" xmlns:w16se="http://schemas.microsoft.com/office/word/2015/wordml/symex" xmlns:wpg="http://schemas.microsoft.com/office/word/2010/wordprocessingGroup" xmlns:wpi="http://schemas.microsoft.com/office/word/2010/wordprocessingInk" xmlns:wne="http://schemas.microsoft.com/office/word/2006/wordml" xmlns:wps="http://schemas.microsoft.com/office/word/2010/wordprocessingShape" mc:Ignorable="w14 w15 w16se w16cid w16 w16cex w16sdtdh wp14">
   <w:p>
     <w:pPr>
       <w:pStyle w:val="a7"/>
@@ -4278,7 +4278,7 @@
 </file>
 
 <file path=word/numbering.xml><?xml version="1.0" encoding="utf-8"?>
-<w:numbering xmlns:wpc="http://schemas.microsoft.com/office/word/2010/wordprocessingCanvas" xmlns:cx="http://schemas.microsoft.com/office/drawing/2014/chartex" xmlns:cx1="http://schemas.microsoft.com/office/drawing/2015/9/8/chartex" xmlns:cx2="http://schemas.microsoft.com/office/drawing/2015/10/21/chartex" xmlns:cx3="http://schemas.microsoft.com/office/drawing/2016/5/9/chartex" xmlns:cx4="http://schemas.microsoft.com/office/drawing/2016/5/10/chartex" xmlns:cx5="http://schemas.microsoft.com/office/drawing/2016/5/11/chartex" xmlns:cx6="http://schemas.microsoft.com/office/drawing/2016/5/12/chartex" xmlns:cx7="http://schemas.microsoft.com/office/drawing/2016/5/13/chartex" xmlns:cx8="http://schemas.microsoft.com/office/drawing/2016/5/14/chartex" xmlns:mc="http://schemas.openxmlformats.org/markup-compatibility/2006" xmlns:aink="http://schemas.microsoft.com/office/drawing/2016/ink" xmlns:am3d="http://schemas.microsoft.com/office/drawing/2017/model3d" xmlns:o="urn:schemas-microsoft-com:office:office" xmlns:oel="http://schemas.microsoft.com/office/2019/extlst" xmlns:r="http://schemas.openxmlformats.org/officeDocument/2006/relationships" xmlns:m="http://schemas.openxmlformats.org/officeDocument/2006/math" xmlns:v="urn:schemas-microsoft-com:vml" xmlns:wp14="http://schemas.microsoft.com/office/word/2010/wordprocessingDrawing" xmlns:wp="http://schemas.openxmlformats.org/drawingml/2006/wordprocessingDrawing" xmlns:w10="urn:schemas-microsoft-com:office:word" xmlns:w="http://schemas.openxmlformats.org/wordprocessingml/2006/main" xmlns:w14="http://schemas.microsoft.com/office/word/2010/wordml" xmlns:w15="http://schemas.microsoft.com/office/word/2012/wordml" xmlns:w16cex="http://schemas.microsoft.com/office/word/2018/wordml/cex" xmlns:w16cid="http://schemas.microsoft.com/office/word/2016/wordml/cid" xmlns:w16="http://schemas.microsoft.com/office/word/2018/wordml" xmlns:w16sdtdh="http://schemas.microsoft.com/office/word/2020/wordml/sdtdatahash" xmlns:w16se="http://schemas.microsoft.com/office/word/2015/wordml/symex" xmlns:wpg="http://schemas.microsoft.com/office/word/2010/wordprocessingGroup" xmlns:wpi="http://schemas.microsoft.com/office/word/2010/wordprocessingInk" xmlns:wne="http://schemas.microsoft.com/office/word/2006/wordml" xmlns:wps="http://schemas.microsoft.com/office/word/2010/wordprocessingShape" mc:Ignorable="w14 w15 w16se w16cid w16 w16cex w16sdtdh wp14">
+<w:numbering xmlns:wpc="http://schemas.microsoft.com/office/word/2010/wordprocessingCanvas" xmlns:cx="http://schemas.microsoft.com/office/drawing/2014/chartex" xmlns:cx1="http://schemas.microsoft.com/office/drawing/2015/9/8/chartex" xmlns:cx2="http://schemas.microsoft.com/office/drawing/2015/10/21/chartex" xmlns:cx3="http://schemas.microsoft.com/office/drawing/2016/5/9/chartex" xmlns:cx4="http://schemas.microsoft.com/office/drawing/2016/5/10/chartex" xmlns:cx5="http://schemas.microsoft.com/office/drawing/2016/5/11/chartex" xmlns:cx6="http://schemas.microsoft.com/office/drawing/2016/5/12/chartex" xmlns:cx7="http://schemas.microsoft.com/office/drawing/2016/5/13/chartex" xmlns:cx8="http://schemas.microsoft.com/office/drawing/2016/5/14/chartex" xmlns:mc="http://schemas.openxmlformats.org/markup-compatibility/2006" xmlns:aink="http://schemas.microsoft.com/office/drawing/2016/ink" xmlns:am3d="http://schemas.microsoft.com/office/drawing/2017/model3d" xmlns:o="urn:schemas-microsoft-com:office:office" xmlns:oel="http://schemas.microsoft.com/office/2019/extlst" xmlns:r="http://schemas.openxmlformats.org/officeDocument/2006/relationships" xmlns:m="http://schemas.openxmlformats.org/officeDocument/2006/math" xmlns:v="urn:schemas-microsoft-com:vml" xmlns:wp14="http://schemas.microsoft.com/office/word/2010/wordprocessingDrawing" xmlns:wp="http://schemas.openxmlformats.org/drawingml/2006/wordprocessingDrawing" xmlns:w10="urn:schemas-microsoft-com:office:word" xmlns:w="http://schemas.openxmlformats.org/wordprocessingml/2006/main" xmlns:w14="http://schemas.microsoft.com/office/word/2010/wordml" xmlns:w15="http://schemas.microsoft.com/office/word/2012/wordml" xmlns:w16cex="http://schemas.microsoft.com/office/word/2018/wordml/cex" xmlns:w16cid="http://schemas.microsoft.com/office/word/2016/wordml/cid" xmlns:w16="http://schemas.microsoft.com/office/word/2018/wordml" xmlns:w16du="http://schemas.microsoft.com/office/word/2023/wordml/word16du" xmlns:w16sdtdh="http://schemas.microsoft.com/office/word/2020/wordml/sdtdatahash" xmlns:w16se="http://schemas.microsoft.com/office/word/2015/wordml/symex" xmlns:wpg="http://schemas.microsoft.com/office/word/2010/wordprocessingGroup" xmlns:wpi="http://schemas.microsoft.com/office/word/2010/wordprocessingInk" xmlns:wne="http://schemas.microsoft.com/office/word/2006/wordml" xmlns:wps="http://schemas.microsoft.com/office/word/2010/wordprocessingShape" mc:Ignorable="w14 w15 w16se w16cid w16 w16cex w16sdtdh wp14">
   <w:abstractNum w:abstractNumId="0" w15:restartNumberingAfterBreak="0">
     <w:nsid w:val="05524C0A"/>
     <w:multiLevelType w:val="hybridMultilevel"/>

</xml_diff>